<commit_message>
Comment folders that generate the results.
</commit_message>
<xml_diff>
--- a/doc/2016_VI_RVD_bmc_bioinformatics/cover_letter.docx
+++ b/doc/2016_VI_RVD_bmc_bioinformatics/cover_letter.docx
@@ -37,23 +37,7 @@
           <w:rFonts w:ascii="Garamond" w:hAnsi="Garamond"/>
           <w:sz w:val="24"/>
         </w:rPr>
-        <w:t>We are submitting our manuscript “</w:t>
-      </w:r>
-      <w:proofErr w:type="spellStart"/>
-      <w:r>
-        <w:rPr>
-          <w:rFonts w:ascii="Garamond" w:hAnsi="Garamond"/>
-          <w:sz w:val="24"/>
-        </w:rPr>
-        <w:t>Variational</w:t>
-      </w:r>
-      <w:proofErr w:type="spellEnd"/>
-      <w:r>
-        <w:rPr>
-          <w:rFonts w:ascii="Garamond" w:hAnsi="Garamond"/>
-          <w:sz w:val="24"/>
-        </w:rPr>
-        <w:t xml:space="preserve"> inference for rare variant detection in deep, heterogeneous next-generation sequencing data”</w:t>
+        <w:t>We are submitting our manuscript “Variational inference for rare variant detection in deep, heterogeneous next-generation sequencing data”</w:t>
       </w:r>
       <w:r>
         <w:rPr>
@@ -95,17 +79,15 @@
           <w:rFonts w:ascii="Garamond" w:hAnsi="Garamond"/>
           <w:sz w:val="24"/>
         </w:rPr>
-        <w:t xml:space="preserve">We developed a </w:t>
-      </w:r>
-      <w:proofErr w:type="spellStart"/>
-      <w:r>
-        <w:rPr>
-          <w:rFonts w:ascii="Garamond" w:hAnsi="Garamond"/>
-          <w:sz w:val="24"/>
-        </w:rPr>
-        <w:t>variational</w:t>
-      </w:r>
-      <w:proofErr w:type="spellEnd"/>
+        <w:t xml:space="preserve">We developed a variational </w:t>
+      </w:r>
+      <w:r>
+        <w:rPr>
+          <w:rFonts w:ascii="Garamond" w:hAnsi="Garamond"/>
+          <w:sz w:val="24"/>
+        </w:rPr>
+        <w:t>expectation maximization (EM) inference algorithm</w:t>
+      </w:r>
       <w:r>
         <w:rPr>
           <w:rFonts w:ascii="Garamond" w:hAnsi="Garamond"/>
@@ -118,7 +100,93 @@
           <w:rFonts w:ascii="Garamond" w:hAnsi="Garamond"/>
           <w:sz w:val="24"/>
         </w:rPr>
-        <w:t>expectation maximization (EM) inference algorithm</w:t>
+        <w:t xml:space="preserve">to detect </w:t>
+      </w:r>
+      <w:r>
+        <w:rPr>
+          <w:rFonts w:ascii="Garamond" w:hAnsi="Garamond"/>
+          <w:sz w:val="24"/>
+        </w:rPr>
+        <w:t xml:space="preserve">rare </w:t>
+      </w:r>
+      <w:r>
+        <w:rPr>
+          <w:rFonts w:ascii="Garamond" w:hAnsi="Garamond"/>
+          <w:sz w:val="24"/>
+        </w:rPr>
+        <w:t>single nucleotide variants and estimate non-reference allele frequencies in heterogeneous samples.</w:t>
+      </w:r>
+    </w:p>
+    <w:p>
+      <w:pPr>
+        <w:rPr>
+          <w:rFonts w:ascii="Garamond" w:hAnsi="Garamond"/>
+          <w:sz w:val="24"/>
+        </w:rPr>
+      </w:pPr>
+    </w:p>
+    <w:p>
+      <w:pPr>
+        <w:rPr>
+          <w:rFonts w:ascii="Garamond" w:hAnsi="Garamond"/>
+          <w:sz w:val="24"/>
+        </w:rPr>
+      </w:pPr>
+      <w:r>
+        <w:rPr>
+          <w:rFonts w:ascii="Garamond" w:hAnsi="Garamond"/>
+          <w:sz w:val="24"/>
+        </w:rPr>
+        <w:t>We have</w:t>
+      </w:r>
+      <w:r>
+        <w:rPr>
+          <w:rFonts w:ascii="Garamond" w:hAnsi="Garamond"/>
+          <w:sz w:val="24"/>
+        </w:rPr>
+        <w:t xml:space="preserve"> previously</w:t>
+      </w:r>
+      <w:r>
+        <w:rPr>
+          <w:rFonts w:ascii="Garamond" w:hAnsi="Garamond"/>
+          <w:sz w:val="24"/>
+        </w:rPr>
+        <w:t xml:space="preserve"> developed </w:t>
+      </w:r>
+      <w:r>
+        <w:rPr>
+          <w:rFonts w:ascii="Garamond" w:hAnsi="Garamond"/>
+          <w:sz w:val="24"/>
+        </w:rPr>
+        <w:t xml:space="preserve">a variant detection model </w:t>
+      </w:r>
+      <w:r>
+        <w:rPr>
+          <w:rFonts w:ascii="Garamond" w:hAnsi="Garamond"/>
+          <w:sz w:val="24"/>
+        </w:rPr>
+        <w:t>and published “</w:t>
+      </w:r>
+      <w:r>
+        <w:rPr>
+          <w:rFonts w:ascii="Garamond" w:hAnsi="Garamond"/>
+          <w:sz w:val="24"/>
+        </w:rPr>
+        <w:t xml:space="preserve">RVD2: </w:t>
+      </w:r>
+      <w:r>
+        <w:rPr>
+          <w:rFonts w:ascii="Garamond" w:hAnsi="Garamond"/>
+          <w:sz w:val="24"/>
+        </w:rPr>
+        <w:t>a</w:t>
+      </w:r>
+      <w:r>
+        <w:rPr>
+          <w:rFonts w:ascii="Garamond" w:hAnsi="Garamond"/>
+          <w:sz w:val="24"/>
+        </w:rPr>
+        <w:t>n</w:t>
       </w:r>
       <w:r>
         <w:rPr>
@@ -132,86 +200,98 @@
           <w:rFonts w:ascii="Garamond" w:hAnsi="Garamond"/>
           <w:sz w:val="24"/>
         </w:rPr>
-        <w:t xml:space="preserve">to detect </w:t>
-      </w:r>
-      <w:r>
-        <w:rPr>
-          <w:rFonts w:ascii="Garamond" w:hAnsi="Garamond"/>
-          <w:sz w:val="24"/>
-        </w:rPr>
-        <w:t xml:space="preserve">rare </w:t>
-      </w:r>
-      <w:r>
-        <w:rPr>
-          <w:rFonts w:ascii="Garamond" w:hAnsi="Garamond"/>
-          <w:sz w:val="24"/>
-        </w:rPr>
-        <w:t>single nucleotide variants and estimate non-reference allele frequencies in heterogeneous samples.</w:t>
-      </w:r>
-    </w:p>
-    <w:p>
-      <w:pPr>
-        <w:rPr>
-          <w:rFonts w:ascii="Garamond" w:hAnsi="Garamond"/>
-          <w:sz w:val="24"/>
-        </w:rPr>
-      </w:pPr>
-    </w:p>
-    <w:p>
-      <w:pPr>
-        <w:rPr>
-          <w:rFonts w:ascii="Garamond" w:hAnsi="Garamond"/>
-          <w:sz w:val="24"/>
-        </w:rPr>
-      </w:pPr>
-      <w:r>
-        <w:rPr>
-          <w:rFonts w:ascii="Garamond" w:hAnsi="Garamond"/>
-          <w:sz w:val="24"/>
-        </w:rPr>
-        <w:t>We have</w:t>
-      </w:r>
-      <w:r>
-        <w:rPr>
-          <w:rFonts w:ascii="Garamond" w:hAnsi="Garamond"/>
-          <w:sz w:val="24"/>
-        </w:rPr>
-        <w:t xml:space="preserve"> previously</w:t>
-      </w:r>
-      <w:r>
-        <w:rPr>
-          <w:rFonts w:ascii="Garamond" w:hAnsi="Garamond"/>
-          <w:sz w:val="24"/>
-        </w:rPr>
-        <w:t xml:space="preserve"> developed </w:t>
-      </w:r>
-      <w:r>
-        <w:rPr>
-          <w:rFonts w:ascii="Garamond" w:hAnsi="Garamond"/>
-          <w:sz w:val="24"/>
-        </w:rPr>
-        <w:t>and published “</w:t>
-      </w:r>
-      <w:r>
-        <w:rPr>
-          <w:rFonts w:ascii="Garamond" w:hAnsi="Garamond"/>
-          <w:sz w:val="24"/>
-        </w:rPr>
-        <w:t xml:space="preserve">RVD2: </w:t>
-      </w:r>
-      <w:r>
-        <w:rPr>
-          <w:rFonts w:ascii="Garamond" w:hAnsi="Garamond"/>
-          <w:sz w:val="24"/>
-        </w:rPr>
-        <w:t>a</w:t>
-      </w:r>
-      <w:r>
-        <w:rPr>
-          <w:rFonts w:ascii="Garamond" w:hAnsi="Garamond"/>
-          <w:sz w:val="24"/>
-        </w:rPr>
-        <w:t>n</w:t>
+        <w:t>ultra-sensitive v</w:t>
+      </w:r>
+      <w:r>
+        <w:rPr>
+          <w:rFonts w:ascii="Garamond" w:hAnsi="Garamond"/>
+          <w:sz w:val="24"/>
+        </w:rPr>
+        <w:t>ariant detection</w:t>
+      </w:r>
+      <w:r>
+        <w:rPr>
+          <w:rFonts w:ascii="Garamond" w:hAnsi="Garamond"/>
+          <w:sz w:val="24"/>
+        </w:rPr>
+        <w:t xml:space="preserve"> model for low-depth heterogeneous next-generation sequencing data</w:t>
+      </w:r>
+      <w:r>
+        <w:rPr>
+          <w:rFonts w:ascii="Garamond" w:hAnsi="Garamond"/>
+          <w:sz w:val="24"/>
+        </w:rPr>
+        <w:t xml:space="preserve">” </w:t>
+      </w:r>
+      <w:r>
+        <w:rPr>
+          <w:rFonts w:ascii="Garamond" w:hAnsi="Garamond"/>
+          <w:sz w:val="24"/>
+        </w:rPr>
+        <w:t xml:space="preserve">on Bioinformatics, </w:t>
+      </w:r>
+      <w:r>
+        <w:rPr>
+          <w:rFonts w:ascii="Garamond" w:hAnsi="Garamond"/>
+          <w:sz w:val="24"/>
+        </w:rPr>
+        <w:t xml:space="preserve">31(17), </w:t>
+      </w:r>
+      <w:r>
+        <w:rPr>
+          <w:rFonts w:ascii="Garamond" w:hAnsi="Garamond"/>
+          <w:sz w:val="24"/>
+        </w:rPr>
+        <w:t>2015</w:t>
+      </w:r>
+      <w:r>
+        <w:rPr>
+          <w:rFonts w:ascii="Garamond" w:hAnsi="Garamond"/>
+          <w:sz w:val="24"/>
+        </w:rPr>
+        <w:t xml:space="preserve">. </w:t>
+      </w:r>
+      <w:r>
+        <w:rPr>
+          <w:rFonts w:ascii="Garamond" w:hAnsi="Garamond"/>
+          <w:sz w:val="24"/>
+        </w:rPr>
+        <w:t xml:space="preserve">However, the problem of RVD2 is that it is computationally slow for large data set. </w:t>
+      </w:r>
+      <w:r>
+        <w:rPr>
+          <w:rFonts w:ascii="Garamond" w:hAnsi="Garamond"/>
+          <w:sz w:val="24"/>
+        </w:rPr>
+        <w:t xml:space="preserve">To address this problem, we developed a variational </w:t>
+      </w:r>
+      <w:r>
+        <w:rPr>
+          <w:rFonts w:ascii="Garamond" w:hAnsi="Garamond"/>
+          <w:sz w:val="24"/>
+        </w:rPr>
+        <w:t>EM</w:t>
+      </w:r>
+      <w:r>
+        <w:rPr>
+          <w:rFonts w:ascii="Garamond" w:hAnsi="Garamond"/>
+          <w:sz w:val="24"/>
+        </w:rPr>
+        <w:t xml:space="preserve"> algorithm that is more computationally efficient</w:t>
+      </w:r>
+      <w:r>
+        <w:rPr>
+          <w:rFonts w:ascii="Garamond" w:hAnsi="Garamond"/>
+          <w:sz w:val="24"/>
+        </w:rPr>
+        <w:t xml:space="preserve"> than RVD2</w:t>
+      </w:r>
+      <w:r>
+        <w:rPr>
+          <w:rFonts w:ascii="Garamond" w:hAnsi="Garamond"/>
+          <w:sz w:val="24"/>
+        </w:rPr>
+        <w:t xml:space="preserve"> on tests of low coverage sequencing data.</w:t>
       </w:r>
       <w:r>
         <w:rPr>
@@ -225,130 +305,7 @@
           <w:rFonts w:ascii="Garamond" w:hAnsi="Garamond"/>
           <w:sz w:val="24"/>
         </w:rPr>
-        <w:t>ultra-sensitive v</w:t>
-      </w:r>
-      <w:r>
-        <w:rPr>
-          <w:rFonts w:ascii="Garamond" w:hAnsi="Garamond"/>
-          <w:sz w:val="24"/>
-        </w:rPr>
-        <w:t>ariant detection</w:t>
-      </w:r>
-      <w:r>
-        <w:rPr>
-          <w:rFonts w:ascii="Garamond" w:hAnsi="Garamond"/>
-          <w:sz w:val="24"/>
-        </w:rPr>
-        <w:t xml:space="preserve"> model for low-depth heterogeneous next-generation sequencing data</w:t>
-      </w:r>
-      <w:r>
-        <w:rPr>
-          <w:rFonts w:ascii="Garamond" w:hAnsi="Garamond"/>
-          <w:sz w:val="24"/>
-        </w:rPr>
-        <w:t xml:space="preserve">” </w:t>
-      </w:r>
-      <w:r>
-        <w:rPr>
-          <w:rFonts w:ascii="Garamond" w:hAnsi="Garamond"/>
-          <w:sz w:val="24"/>
-        </w:rPr>
-        <w:t xml:space="preserve">on Bioinformatics, </w:t>
-      </w:r>
-      <w:r>
-        <w:rPr>
-          <w:rFonts w:ascii="Garamond" w:hAnsi="Garamond"/>
-          <w:sz w:val="24"/>
-        </w:rPr>
-        <w:t xml:space="preserve">31(17), </w:t>
-      </w:r>
-      <w:r>
-        <w:rPr>
-          <w:rFonts w:ascii="Garamond" w:hAnsi="Garamond"/>
-          <w:sz w:val="24"/>
-        </w:rPr>
-        <w:t>2015</w:t>
-      </w:r>
-      <w:r>
-        <w:rPr>
-          <w:rFonts w:ascii="Garamond" w:hAnsi="Garamond"/>
-          <w:sz w:val="24"/>
-        </w:rPr>
-        <w:t xml:space="preserve">. </w:t>
-      </w:r>
-      <w:r>
-        <w:rPr>
-          <w:rFonts w:ascii="Garamond" w:hAnsi="Garamond"/>
-          <w:sz w:val="24"/>
-        </w:rPr>
-        <w:t xml:space="preserve">However, the problem of RVD2 is that it is computationally slow for large data set. </w:t>
-      </w:r>
-      <w:r>
-        <w:rPr>
-          <w:rFonts w:ascii="Garamond" w:hAnsi="Garamond"/>
-          <w:sz w:val="24"/>
-        </w:rPr>
-        <w:t xml:space="preserve">To address this problem, we developed a </w:t>
-      </w:r>
-      <w:proofErr w:type="spellStart"/>
-      <w:r>
-        <w:rPr>
-          <w:rFonts w:ascii="Garamond" w:hAnsi="Garamond"/>
-          <w:sz w:val="24"/>
-        </w:rPr>
-        <w:t>variational</w:t>
-      </w:r>
-      <w:proofErr w:type="spellEnd"/>
-      <w:r>
-        <w:rPr>
-          <w:rFonts w:ascii="Garamond" w:hAnsi="Garamond"/>
-          <w:sz w:val="24"/>
-        </w:rPr>
-        <w:t xml:space="preserve"> </w:t>
-      </w:r>
-      <w:r>
-        <w:rPr>
-          <w:rFonts w:ascii="Garamond" w:hAnsi="Garamond"/>
-          <w:sz w:val="24"/>
-        </w:rPr>
-        <w:t>EM</w:t>
-      </w:r>
-      <w:r>
-        <w:rPr>
-          <w:rFonts w:ascii="Garamond" w:hAnsi="Garamond"/>
-          <w:sz w:val="24"/>
-        </w:rPr>
-        <w:t xml:space="preserve"> algorithm that is more computationally efficient on tests of low coverage sequencing data.</w:t>
-      </w:r>
-      <w:r>
-        <w:rPr>
-          <w:rFonts w:ascii="Garamond" w:hAnsi="Garamond"/>
-          <w:sz w:val="24"/>
-        </w:rPr>
-        <w:t xml:space="preserve"> </w:t>
-      </w:r>
-      <w:r>
-        <w:rPr>
-          <w:rFonts w:ascii="Garamond" w:hAnsi="Garamond"/>
-          <w:sz w:val="24"/>
-        </w:rPr>
-        <w:t xml:space="preserve">Furthermore, we applied our </w:t>
-      </w:r>
-      <w:proofErr w:type="spellStart"/>
-      <w:r>
-        <w:rPr>
-          <w:rFonts w:ascii="Garamond" w:hAnsi="Garamond"/>
-          <w:sz w:val="24"/>
-        </w:rPr>
-        <w:t>variational</w:t>
-      </w:r>
-      <w:proofErr w:type="spellEnd"/>
-      <w:r>
-        <w:rPr>
-          <w:rFonts w:ascii="Garamond" w:hAnsi="Garamond"/>
-          <w:sz w:val="24"/>
-        </w:rPr>
-        <w:t xml:space="preserve"> EM algorithm on a novel data set that is a </w:t>
+        <w:t xml:space="preserve">Furthermore, we applied our variational EM algorithm on a novel data set that is a </w:t>
       </w:r>
       <w:r>
         <w:rPr>
@@ -378,23 +335,7 @@
           <w:rFonts w:ascii="Garamond" w:hAnsi="Garamond"/>
           <w:sz w:val="24"/>
         </w:rPr>
-        <w:t xml:space="preserve">We proved the accuracy of our </w:t>
-      </w:r>
-      <w:proofErr w:type="spellStart"/>
-      <w:r>
-        <w:rPr>
-          <w:rFonts w:ascii="Garamond" w:hAnsi="Garamond"/>
-          <w:sz w:val="24"/>
-        </w:rPr>
-        <w:t>variational</w:t>
-      </w:r>
-      <w:proofErr w:type="spellEnd"/>
-      <w:r>
-        <w:rPr>
-          <w:rFonts w:ascii="Garamond" w:hAnsi="Garamond"/>
-          <w:sz w:val="24"/>
-        </w:rPr>
-        <w:t xml:space="preserve"> EM algorithm </w:t>
+        <w:t xml:space="preserve">We proved the accuracy of our variational EM algorithm </w:t>
       </w:r>
       <w:r>
         <w:rPr>
@@ -477,7 +418,7 @@
     <w:p>
       <w:pPr>
         <w:rPr>
-          <w:rFonts w:ascii="Garamond" w:hAnsi="Garamond" w:hint="eastAsia"/>
+          <w:rFonts w:ascii="Garamond" w:hAnsi="Garamond"/>
           <w:sz w:val="24"/>
         </w:rPr>
       </w:pPr>
@@ -581,124 +522,122 @@
           <w:rFonts w:ascii="Garamond" w:hAnsi="Garamond"/>
           <w:sz w:val="24"/>
         </w:rPr>
-        <w:t xml:space="preserve"> NCB</w:t>
-      </w:r>
-      <w:r>
-        <w:rPr>
-          <w:rFonts w:ascii="Garamond" w:hAnsi="Garamond"/>
-          <w:sz w:val="24"/>
-        </w:rPr>
-        <w:t>I</w:t>
-      </w:r>
-      <w:r>
-        <w:rPr>
-          <w:rFonts w:ascii="Garamond" w:hAnsi="Garamond"/>
-          <w:sz w:val="24"/>
-        </w:rPr>
-        <w:t xml:space="preserve"> Sequence Read Archive</w:t>
-      </w:r>
-      <w:r>
-        <w:rPr>
-          <w:rFonts w:ascii="Garamond" w:hAnsi="Garamond"/>
-          <w:sz w:val="24"/>
-        </w:rPr>
-        <w:t>.</w:t>
-      </w:r>
-    </w:p>
-    <w:p>
-      <w:pPr>
-        <w:rPr>
-          <w:rFonts w:ascii="Garamond" w:hAnsi="Garamond"/>
-          <w:sz w:val="24"/>
-        </w:rPr>
-      </w:pPr>
-    </w:p>
-    <w:p>
-      <w:pPr>
-        <w:rPr>
-          <w:rFonts w:ascii="Garamond" w:hAnsi="Garamond"/>
-          <w:sz w:val="24"/>
-        </w:rPr>
-      </w:pPr>
-    </w:p>
-    <w:p>
-      <w:pPr>
-        <w:rPr>
-          <w:rFonts w:ascii="Garamond" w:hAnsi="Garamond"/>
-          <w:sz w:val="24"/>
-        </w:rPr>
-      </w:pPr>
-      <w:r>
-        <w:rPr>
-          <w:rFonts w:ascii="Garamond" w:hAnsi="Garamond" w:hint="eastAsia"/>
-          <w:sz w:val="24"/>
-        </w:rPr>
-        <w:t>Than</w:t>
-      </w:r>
-      <w:r>
-        <w:rPr>
-          <w:rFonts w:ascii="Garamond" w:hAnsi="Garamond"/>
-          <w:sz w:val="24"/>
-        </w:rPr>
-        <w:t>k you for your consideration.</w:t>
-      </w:r>
-    </w:p>
-    <w:p>
-      <w:pPr>
-        <w:rPr>
-          <w:rFonts w:ascii="Garamond" w:hAnsi="Garamond"/>
-          <w:sz w:val="24"/>
-        </w:rPr>
-      </w:pPr>
-    </w:p>
-    <w:p>
-      <w:pPr>
-        <w:rPr>
-          <w:rFonts w:ascii="Garamond" w:hAnsi="Garamond"/>
-          <w:sz w:val="24"/>
-        </w:rPr>
-      </w:pPr>
-      <w:r>
-        <w:rPr>
-          <w:rFonts w:ascii="Garamond" w:hAnsi="Garamond"/>
-          <w:sz w:val="24"/>
-        </w:rPr>
-        <w:t xml:space="preserve">Fan Zhang or Patrick </w:t>
-      </w:r>
-      <w:proofErr w:type="gramStart"/>
-      <w:r>
-        <w:rPr>
-          <w:rFonts w:ascii="Garamond" w:hAnsi="Garamond"/>
-          <w:sz w:val="24"/>
-        </w:rPr>
-        <w:t>Flaherty ?</w:t>
-      </w:r>
-      <w:proofErr w:type="gramEnd"/>
-    </w:p>
-    <w:p>
-      <w:pPr>
-        <w:rPr>
-          <w:rFonts w:ascii="Garamond" w:hAnsi="Garamond"/>
-          <w:sz w:val="24"/>
-        </w:rPr>
-      </w:pPr>
-      <w:r>
-        <w:rPr>
-          <w:rFonts w:ascii="Garamond" w:hAnsi="Garamond"/>
-          <w:sz w:val="24"/>
-        </w:rPr>
-        <w:t>May 22, 2016</w:t>
-      </w:r>
-    </w:p>
-    <w:p>
-      <w:pPr>
-        <w:rPr>
-          <w:rFonts w:ascii="Garamond" w:hAnsi="Garamond"/>
-          <w:sz w:val="24"/>
-        </w:rPr>
-      </w:pPr>
+        <w:t xml:space="preserve"> the</w:t>
+      </w:r>
       <w:bookmarkStart w:id="0" w:name="_GoBack"/>
       <w:bookmarkEnd w:id="0"/>
+      <w:r>
+        <w:rPr>
+          <w:rFonts w:ascii="Garamond" w:hAnsi="Garamond"/>
+          <w:sz w:val="24"/>
+        </w:rPr>
+        <w:t xml:space="preserve"> NCB</w:t>
+      </w:r>
+      <w:r>
+        <w:rPr>
+          <w:rFonts w:ascii="Garamond" w:hAnsi="Garamond"/>
+          <w:sz w:val="24"/>
+        </w:rPr>
+        <w:t>I</w:t>
+      </w:r>
+      <w:r>
+        <w:rPr>
+          <w:rFonts w:ascii="Garamond" w:hAnsi="Garamond"/>
+          <w:sz w:val="24"/>
+        </w:rPr>
+        <w:t xml:space="preserve"> Sequence Read Archive</w:t>
+      </w:r>
+      <w:r>
+        <w:rPr>
+          <w:rFonts w:ascii="Garamond" w:hAnsi="Garamond"/>
+          <w:sz w:val="24"/>
+        </w:rPr>
+        <w:t>.</w:t>
+      </w:r>
+    </w:p>
+    <w:p>
+      <w:pPr>
+        <w:rPr>
+          <w:rFonts w:ascii="Garamond" w:hAnsi="Garamond"/>
+          <w:sz w:val="24"/>
+        </w:rPr>
+      </w:pPr>
+    </w:p>
+    <w:p>
+      <w:pPr>
+        <w:rPr>
+          <w:rFonts w:ascii="Garamond" w:hAnsi="Garamond"/>
+          <w:sz w:val="24"/>
+        </w:rPr>
+      </w:pPr>
+    </w:p>
+    <w:p>
+      <w:pPr>
+        <w:rPr>
+          <w:rFonts w:ascii="Garamond" w:hAnsi="Garamond"/>
+          <w:sz w:val="24"/>
+        </w:rPr>
+      </w:pPr>
+      <w:r>
+        <w:rPr>
+          <w:rFonts w:ascii="Garamond" w:hAnsi="Garamond" w:hint="eastAsia"/>
+          <w:sz w:val="24"/>
+        </w:rPr>
+        <w:t>Than</w:t>
+      </w:r>
+      <w:r>
+        <w:rPr>
+          <w:rFonts w:ascii="Garamond" w:hAnsi="Garamond"/>
+          <w:sz w:val="24"/>
+        </w:rPr>
+        <w:t>k you for your consideration.</w:t>
+      </w:r>
+    </w:p>
+    <w:p>
+      <w:pPr>
+        <w:rPr>
+          <w:rFonts w:ascii="Garamond" w:hAnsi="Garamond"/>
+          <w:sz w:val="24"/>
+        </w:rPr>
+      </w:pPr>
+    </w:p>
+    <w:p>
+      <w:pPr>
+        <w:rPr>
+          <w:rFonts w:ascii="Garamond" w:hAnsi="Garamond"/>
+          <w:sz w:val="24"/>
+        </w:rPr>
+      </w:pPr>
+      <w:r>
+        <w:rPr>
+          <w:rFonts w:ascii="Garamond" w:hAnsi="Garamond"/>
+          <w:sz w:val="24"/>
+        </w:rPr>
+        <w:t>Fan Zhang or Patrick Flaherty ?</w:t>
+      </w:r>
+    </w:p>
+    <w:p>
+      <w:pPr>
+        <w:rPr>
+          <w:rFonts w:ascii="Garamond" w:hAnsi="Garamond"/>
+          <w:sz w:val="24"/>
+        </w:rPr>
+      </w:pPr>
+      <w:r>
+        <w:rPr>
+          <w:rFonts w:ascii="Garamond" w:hAnsi="Garamond"/>
+          <w:sz w:val="24"/>
+        </w:rPr>
+        <w:t>May 22, 2016</w:t>
+      </w:r>
+    </w:p>
+    <w:p>
+      <w:pPr>
+        <w:rPr>
+          <w:rFonts w:ascii="Garamond" w:hAnsi="Garamond"/>
+          <w:sz w:val="24"/>
+        </w:rPr>
+      </w:pPr>
     </w:p>
     <w:sectPr>
       <w:pgSz w:w="11906" w:h="16838"/>

</xml_diff>